<commit_message>
combining the two tables into one
</commit_message>
<xml_diff>
--- a/Use Case Document Template.docx
+++ b/Use Case Document Template.docx
@@ -13,130 +13,6 @@
       </w:tblPr>
       <w:tblGrid>
         <w:gridCol w:w="2160"/>
-        <w:gridCol w:w="9090"/>
-      </w:tblGrid>
-      <w:tr>
-        <w:tc>
-          <w:tcPr>
-            <w:tcW w:w="2160" w:type="dxa"/>
-          </w:tcPr>
-          <w:p>
-            <w:pPr>
-              <w:jc w:val="right"/>
-              <w:rPr>
-                <w:b/>
-              </w:rPr>
-            </w:pPr>
-            <w:r>
-              <w:rPr>
-                <w:b/>
-              </w:rPr>
-              <w:t>Use Case ID</w:t>
-            </w:r>
-            <w:r>
-              <w:rPr>
-                <w:b/>
-              </w:rPr>
-              <w:t>:</w:t>
-            </w:r>
-          </w:p>
-        </w:tc>
-        <w:tc>
-          <w:tcPr>
-            <w:tcW w:w="9090" w:type="dxa"/>
-          </w:tcPr>
-          <w:p>
-            <w:r>
-              <w:t>UC-</w:t>
-            </w:r>
-          </w:p>
-        </w:tc>
-      </w:tr>
-      <w:tr>
-        <w:tc>
-          <w:tcPr>
-            <w:tcW w:w="2160" w:type="dxa"/>
-          </w:tcPr>
-          <w:p>
-            <w:pPr>
-              <w:jc w:val="right"/>
-              <w:rPr>
-                <w:b/>
-              </w:rPr>
-            </w:pPr>
-            <w:r>
-              <w:rPr>
-                <w:b/>
-              </w:rPr>
-              <w:t>Use Case Name</w:t>
-            </w:r>
-            <w:r>
-              <w:rPr>
-                <w:b/>
-              </w:rPr>
-              <w:t>:</w:t>
-            </w:r>
-          </w:p>
-        </w:tc>
-        <w:tc>
-          <w:tcPr>
-            <w:tcW w:w="9090" w:type="dxa"/>
-          </w:tcPr>
-          <w:p/>
-        </w:tc>
-      </w:tr>
-      <w:tr>
-        <w:tc>
-          <w:tcPr>
-            <w:tcW w:w="2160" w:type="dxa"/>
-          </w:tcPr>
-          <w:p>
-            <w:pPr>
-              <w:jc w:val="right"/>
-              <w:rPr>
-                <w:b/>
-              </w:rPr>
-            </w:pPr>
-            <w:r>
-              <w:rPr>
-                <w:b/>
-              </w:rPr>
-              <w:t>Description</w:t>
-            </w:r>
-            <w:r>
-              <w:rPr>
-                <w:b/>
-              </w:rPr>
-              <w:t>:</w:t>
-            </w:r>
-          </w:p>
-          <w:p>
-            <w:pPr>
-              <w:jc w:val="right"/>
-              <w:rPr>
-                <w:b/>
-              </w:rPr>
-            </w:pPr>
-          </w:p>
-        </w:tc>
-        <w:tc>
-          <w:tcPr>
-            <w:tcW w:w="9090" w:type="dxa"/>
-          </w:tcPr>
-          <w:p/>
-        </w:tc>
-      </w:tr>
-    </w:tbl>
-    <w:p/>
-    <w:tbl>
-      <w:tblPr>
-        <w:tblStyle w:val="TableGrid"/>
-        <w:tblW w:w="11250" w:type="dxa"/>
-        <w:tblInd w:w="-1152" w:type="dxa"/>
-        <w:tblLook w:val="04A0" w:firstRow="1" w:lastRow="0" w:firstColumn="1" w:lastColumn="0" w:noHBand="0" w:noVBand="1"/>
-      </w:tblPr>
-      <w:tblGrid>
-        <w:gridCol w:w="2160"/>
         <w:gridCol w:w="810"/>
         <w:gridCol w:w="3600"/>
         <w:gridCol w:w="4680"/>
@@ -157,7 +33,13 @@
               <w:rPr>
                 <w:b/>
               </w:rPr>
-              <w:t>Actor(s):</w:t>
+              <w:t>Use Case ID</w:t>
+            </w:r>
+            <w:r>
+              <w:rPr>
+                <w:b/>
+              </w:rPr>
+              <w:t>:</w:t>
             </w:r>
           </w:p>
         </w:tc>
@@ -166,7 +48,11 @@
             <w:tcW w:w="9090" w:type="dxa"/>
             <w:gridSpan w:val="3"/>
           </w:tcPr>
-          <w:p/>
+          <w:p>
+            <w:r>
+              <w:t>UC-</w:t>
+            </w:r>
+          </w:p>
         </w:tc>
       </w:tr>
       <w:tr>
@@ -185,7 +71,7 @@
               <w:rPr>
                 <w:b/>
               </w:rPr>
-              <w:t>Pre-conditions</w:t>
+              <w:t>Use Case Name</w:t>
             </w:r>
             <w:r>
               <w:rPr>
@@ -219,7 +105,7 @@
               <w:rPr>
                 <w:b/>
               </w:rPr>
-              <w:t>Post-conditions</w:t>
+              <w:t>Description</w:t>
             </w:r>
             <w:r>
               <w:rPr>
@@ -227,6 +113,14 @@
               </w:rPr>
               <w:t>:</w:t>
             </w:r>
+          </w:p>
+          <w:p>
+            <w:pPr>
+              <w:jc w:val="right"/>
+              <w:rPr>
+                <w:b/>
+              </w:rPr>
+            </w:pPr>
           </w:p>
         </w:tc>
         <w:tc>
@@ -240,23 +134,141 @@
       <w:tr>
         <w:tc>
           <w:tcPr>
-            <w:tcW w:w="2160" w:type="dxa"/>
-          </w:tcPr>
-          <w:p>
-            <w:pPr>
-              <w:jc w:val="right"/>
-              <w:rPr>
-                <w:b/>
-              </w:rPr>
-            </w:pPr>
-            <w:r>
-              <w:rPr>
-                <w:b/>
-              </w:rPr>
-              <w:t>Frequency</w:t>
-            </w:r>
+            <w:tcW w:w="11250" w:type="dxa"/>
+            <w:gridSpan w:val="4"/>
+          </w:tcPr>
+          <w:p>
             <w:bookmarkStart w:id="0" w:name="_GoBack"/>
             <w:bookmarkEnd w:id="0"/>
+          </w:p>
+        </w:tc>
+      </w:tr>
+      <w:tr>
+        <w:tc>
+          <w:tcPr>
+            <w:tcW w:w="2160" w:type="dxa"/>
+          </w:tcPr>
+          <w:p>
+            <w:pPr>
+              <w:jc w:val="right"/>
+              <w:rPr>
+                <w:b/>
+              </w:rPr>
+            </w:pPr>
+            <w:r>
+              <w:rPr>
+                <w:b/>
+              </w:rPr>
+              <w:t>Actor</w:t>
+            </w:r>
+            <w:r>
+              <w:rPr>
+                <w:b/>
+              </w:rPr>
+              <w:t>:</w:t>
+            </w:r>
+          </w:p>
+        </w:tc>
+        <w:tc>
+          <w:tcPr>
+            <w:tcW w:w="9090" w:type="dxa"/>
+            <w:gridSpan w:val="3"/>
+          </w:tcPr>
+          <w:p/>
+        </w:tc>
+      </w:tr>
+      <w:tr>
+        <w:tc>
+          <w:tcPr>
+            <w:tcW w:w="2160" w:type="dxa"/>
+          </w:tcPr>
+          <w:p>
+            <w:pPr>
+              <w:jc w:val="right"/>
+              <w:rPr>
+                <w:b/>
+              </w:rPr>
+            </w:pPr>
+            <w:r>
+              <w:rPr>
+                <w:b/>
+              </w:rPr>
+              <w:t>Pre-conditions</w:t>
+            </w:r>
+            <w:r>
+              <w:rPr>
+                <w:b/>
+              </w:rPr>
+              <w:t>:</w:t>
+            </w:r>
+          </w:p>
+        </w:tc>
+        <w:tc>
+          <w:tcPr>
+            <w:tcW w:w="9090" w:type="dxa"/>
+            <w:gridSpan w:val="3"/>
+          </w:tcPr>
+          <w:p/>
+        </w:tc>
+      </w:tr>
+      <w:tr>
+        <w:tc>
+          <w:tcPr>
+            <w:tcW w:w="2160" w:type="dxa"/>
+          </w:tcPr>
+          <w:p>
+            <w:pPr>
+              <w:jc w:val="right"/>
+              <w:rPr>
+                <w:b/>
+              </w:rPr>
+            </w:pPr>
+            <w:r>
+              <w:rPr>
+                <w:b/>
+              </w:rPr>
+              <w:t>Post-conditions</w:t>
+            </w:r>
+            <w:r>
+              <w:rPr>
+                <w:b/>
+              </w:rPr>
+              <w:t>:</w:t>
+            </w:r>
+          </w:p>
+        </w:tc>
+        <w:tc>
+          <w:tcPr>
+            <w:tcW w:w="9090" w:type="dxa"/>
+            <w:gridSpan w:val="3"/>
+          </w:tcPr>
+          <w:p/>
+        </w:tc>
+      </w:tr>
+      <w:tr>
+        <w:tc>
+          <w:tcPr>
+            <w:tcW w:w="2160" w:type="dxa"/>
+          </w:tcPr>
+          <w:p>
+            <w:pPr>
+              <w:jc w:val="right"/>
+              <w:rPr>
+                <w:b/>
+              </w:rPr>
+            </w:pPr>
+            <w:r>
+              <w:rPr>
+                <w:b/>
+              </w:rPr>
+              <w:t>Frequency</w:t>
+            </w:r>
+            <w:r>
+              <w:rPr>
+                <w:b/>
+              </w:rPr>
+              <w:t xml:space="preserve"> of Use</w:t>
+            </w:r>
             <w:r>
               <w:rPr>
                 <w:b/>

</xml_diff>